<commit_message>
Petkovi osnutki učnih priprav za tehniški dan za osnovnošilce
</commit_message>
<xml_diff>
--- a/Naloge za robota/Tehniški dan_pregled.docx
+++ b/Naloge za robota/Tehniški dan_pregled.docx
@@ -915,8 +915,6 @@
               </w:rPr>
               <w:t>- individualno delo, ponovno napišejo program</w:t>
             </w:r>
-            <w:bookmarkStart w:id="0" w:name="_GoBack"/>
-            <w:bookmarkEnd w:id="0"/>
           </w:p>
         </w:tc>
         <w:tc>
@@ -4383,14 +4381,6 @@
       </w:tr>
       <w:tr>
         <w:tblPrEx>
-          <w:tblBorders>
-            <w:top w:val="single" w:color="auto" w:sz="4" w:space="0"/>
-            <w:left w:val="single" w:color="auto" w:sz="4" w:space="0"/>
-            <w:bottom w:val="single" w:color="auto" w:sz="4" w:space="0"/>
-            <w:right w:val="single" w:color="auto" w:sz="4" w:space="0"/>
-            <w:insideH w:val="single" w:color="auto" w:sz="4" w:space="0"/>
-            <w:insideV w:val="single" w:color="auto" w:sz="4" w:space="0"/>
-          </w:tblBorders>
           <w:tblLayout w:type="fixed"/>
           <w:tblCellMar>
             <w:top w:w="0" w:type="dxa"/>
@@ -4425,6 +4415,162 @@
           <w:tcPr>
             <w:tcW w:w="3966" w:type="dxa"/>
             <w:vAlign w:val="top"/>
+          </w:tcPr>
+          <w:p>
+            <w:pPr>
+              <w:widowControl w:val="0"/>
+              <w:jc w:val="both"/>
+              <w:rPr>
+                <w:vertAlign w:val="baseline"/>
+                <w:lang w:val="sl-SI"/>
+              </w:rPr>
+            </w:pPr>
+          </w:p>
+        </w:tc>
+        <w:tc>
+          <w:tcPr>
+            <w:tcW w:w="3739" w:type="dxa"/>
+          </w:tcPr>
+          <w:p>
+            <w:pPr>
+              <w:widowControl w:val="0"/>
+              <w:jc w:val="both"/>
+              <w:rPr>
+                <w:vertAlign w:val="baseline"/>
+                <w:lang w:val="sl-SI"/>
+              </w:rPr>
+            </w:pPr>
+          </w:p>
+        </w:tc>
+        <w:tc>
+          <w:tcPr>
+            <w:tcW w:w="3720" w:type="dxa"/>
+          </w:tcPr>
+          <w:p>
+            <w:pPr>
+              <w:widowControl w:val="0"/>
+              <w:jc w:val="both"/>
+              <w:rPr>
+                <w:vertAlign w:val="baseline"/>
+                <w:lang w:val="sl-SI"/>
+              </w:rPr>
+            </w:pPr>
+          </w:p>
+        </w:tc>
+      </w:tr>
+      <w:tr>
+        <w:tblPrEx>
+          <w:tblLayout w:type="fixed"/>
+          <w:tblCellMar>
+            <w:top w:w="0" w:type="dxa"/>
+            <w:left w:w="108" w:type="dxa"/>
+            <w:bottom w:w="0" w:type="dxa"/>
+            <w:right w:w="108" w:type="dxa"/>
+          </w:tblCellMar>
+        </w:tblPrEx>
+        <w:tc>
+          <w:tcPr>
+            <w:tcW w:w="819" w:type="dxa"/>
+          </w:tcPr>
+          <w:p>
+            <w:pPr>
+              <w:widowControl w:val="0"/>
+              <w:jc w:val="both"/>
+              <w:rPr>
+                <w:vertAlign w:val="baseline"/>
+                <w:lang w:val="sl-SI"/>
+              </w:rPr>
+            </w:pPr>
+            <w:r>
+              <w:rPr>
+                <w:vertAlign w:val="baseline"/>
+                <w:lang w:val="sl-SI"/>
+              </w:rPr>
+              <w:t>3</w:t>
+            </w:r>
+          </w:p>
+        </w:tc>
+        <w:tc>
+          <w:tcPr>
+            <w:tcW w:w="3966" w:type="dxa"/>
+          </w:tcPr>
+          <w:p>
+            <w:pPr>
+              <w:widowControl w:val="0"/>
+              <w:jc w:val="both"/>
+              <w:rPr>
+                <w:vertAlign w:val="baseline"/>
+                <w:lang w:val="sl-SI"/>
+              </w:rPr>
+            </w:pPr>
+          </w:p>
+        </w:tc>
+        <w:tc>
+          <w:tcPr>
+            <w:tcW w:w="3739" w:type="dxa"/>
+          </w:tcPr>
+          <w:p>
+            <w:pPr>
+              <w:widowControl w:val="0"/>
+              <w:jc w:val="both"/>
+              <w:rPr>
+                <w:vertAlign w:val="baseline"/>
+                <w:lang w:val="sl-SI"/>
+              </w:rPr>
+            </w:pPr>
+          </w:p>
+        </w:tc>
+        <w:tc>
+          <w:tcPr>
+            <w:tcW w:w="3720" w:type="dxa"/>
+          </w:tcPr>
+          <w:p>
+            <w:pPr>
+              <w:widowControl w:val="0"/>
+              <w:jc w:val="both"/>
+              <w:rPr>
+                <w:vertAlign w:val="baseline"/>
+                <w:lang w:val="sl-SI"/>
+              </w:rPr>
+            </w:pPr>
+          </w:p>
+        </w:tc>
+      </w:tr>
+      <w:tr>
+        <w:tblPrEx>
+          <w:tblLayout w:type="fixed"/>
+          <w:tblCellMar>
+            <w:top w:w="0" w:type="dxa"/>
+            <w:left w:w="108" w:type="dxa"/>
+            <w:bottom w:w="0" w:type="dxa"/>
+            <w:right w:w="108" w:type="dxa"/>
+          </w:tblCellMar>
+        </w:tblPrEx>
+        <w:tc>
+          <w:tcPr>
+            <w:tcW w:w="819" w:type="dxa"/>
+          </w:tcPr>
+          <w:p>
+            <w:pPr>
+              <w:widowControl w:val="0"/>
+              <w:jc w:val="both"/>
+              <w:rPr>
+                <w:vertAlign w:val="baseline"/>
+                <w:lang w:val="sl-SI"/>
+              </w:rPr>
+            </w:pPr>
+            <w:r>
+              <w:rPr>
+                <w:vertAlign w:val="baseline"/>
+                <w:lang w:val="sl-SI"/>
+              </w:rPr>
+              <w:t>odmor</w:t>
+            </w:r>
+          </w:p>
+        </w:tc>
+        <w:tc>
+          <w:tcPr>
+            <w:tcW w:w="3966" w:type="dxa"/>
           </w:tcPr>
           <w:p>
             <w:pPr>
@@ -4504,7 +4650,86 @@
                 <w:vertAlign w:val="baseline"/>
                 <w:lang w:val="sl-SI"/>
               </w:rPr>
-              <w:t>3</w:t>
+              <w:t>4</w:t>
+            </w:r>
+          </w:p>
+        </w:tc>
+        <w:tc>
+          <w:tcPr>
+            <w:tcW w:w="3966" w:type="dxa"/>
+            <w:vAlign w:val="top"/>
+          </w:tcPr>
+          <w:p>
+            <w:pPr>
+              <w:widowControl w:val="0"/>
+              <w:jc w:val="both"/>
+              <w:rPr>
+                <w:vertAlign w:val="baseline"/>
+                <w:lang w:val="sl-SI"/>
+              </w:rPr>
+            </w:pPr>
+          </w:p>
+        </w:tc>
+        <w:tc>
+          <w:tcPr>
+            <w:tcW w:w="3739" w:type="dxa"/>
+          </w:tcPr>
+          <w:p>
+            <w:pPr>
+              <w:widowControl w:val="0"/>
+              <w:jc w:val="both"/>
+              <w:rPr>
+                <w:vertAlign w:val="baseline"/>
+                <w:lang w:val="sl-SI"/>
+              </w:rPr>
+            </w:pPr>
+          </w:p>
+        </w:tc>
+        <w:tc>
+          <w:tcPr>
+            <w:tcW w:w="3720" w:type="dxa"/>
+          </w:tcPr>
+          <w:p>
+            <w:pPr>
+              <w:widowControl w:val="0"/>
+              <w:jc w:val="both"/>
+              <w:rPr>
+                <w:vertAlign w:val="baseline"/>
+                <w:lang w:val="sl-SI"/>
+              </w:rPr>
+            </w:pPr>
+          </w:p>
+        </w:tc>
+      </w:tr>
+      <w:tr>
+        <w:tblPrEx>
+          <w:tblLayout w:type="fixed"/>
+          <w:tblCellMar>
+            <w:top w:w="0" w:type="dxa"/>
+            <w:left w:w="108" w:type="dxa"/>
+            <w:bottom w:w="0" w:type="dxa"/>
+            <w:right w:w="108" w:type="dxa"/>
+          </w:tblCellMar>
+        </w:tblPrEx>
+        <w:tc>
+          <w:tcPr>
+            <w:tcW w:w="819" w:type="dxa"/>
+          </w:tcPr>
+          <w:p>
+            <w:pPr>
+              <w:widowControl w:val="0"/>
+              <w:jc w:val="both"/>
+              <w:rPr>
+                <w:vertAlign w:val="baseline"/>
+                <w:lang w:val="sl-SI"/>
+              </w:rPr>
+            </w:pPr>
+            <w:r>
+              <w:rPr>
+                <w:vertAlign w:val="baseline"/>
+                <w:lang w:val="sl-SI"/>
+              </w:rPr>
+              <w:t>5</w:t>
             </w:r>
           </w:p>
         </w:tc>
@@ -4590,7 +4815,7 @@
                 <w:vertAlign w:val="baseline"/>
                 <w:lang w:val="sl-SI"/>
               </w:rPr>
-              <w:t>odmor</w:t>
+              <w:t>6</w:t>
             </w:r>
           </w:p>
         </w:tc>
@@ -4676,14 +4901,13 @@
                 <w:vertAlign w:val="baseline"/>
                 <w:lang w:val="sl-SI"/>
               </w:rPr>
-              <w:t>4</w:t>
+              <w:t>odmor</w:t>
             </w:r>
           </w:p>
         </w:tc>
         <w:tc>
           <w:tcPr>
             <w:tcW w:w="3966" w:type="dxa"/>
-            <w:vAlign w:val="top"/>
           </w:tcPr>
           <w:p>
             <w:pPr>
@@ -4729,272 +4953,6 @@
       </w:tr>
       <w:tr>
         <w:tblPrEx>
-          <w:tblBorders>
-            <w:top w:val="single" w:color="auto" w:sz="4" w:space="0"/>
-            <w:left w:val="single" w:color="auto" w:sz="4" w:space="0"/>
-            <w:bottom w:val="single" w:color="auto" w:sz="4" w:space="0"/>
-            <w:right w:val="single" w:color="auto" w:sz="4" w:space="0"/>
-            <w:insideH w:val="single" w:color="auto" w:sz="4" w:space="0"/>
-            <w:insideV w:val="single" w:color="auto" w:sz="4" w:space="0"/>
-          </w:tblBorders>
-          <w:tblLayout w:type="fixed"/>
-          <w:tblCellMar>
-            <w:top w:w="0" w:type="dxa"/>
-            <w:left w:w="108" w:type="dxa"/>
-            <w:bottom w:w="0" w:type="dxa"/>
-            <w:right w:w="108" w:type="dxa"/>
-          </w:tblCellMar>
-        </w:tblPrEx>
-        <w:tc>
-          <w:tcPr>
-            <w:tcW w:w="819" w:type="dxa"/>
-          </w:tcPr>
-          <w:p>
-            <w:pPr>
-              <w:widowControl w:val="0"/>
-              <w:jc w:val="both"/>
-              <w:rPr>
-                <w:vertAlign w:val="baseline"/>
-                <w:lang w:val="sl-SI"/>
-              </w:rPr>
-            </w:pPr>
-            <w:r>
-              <w:rPr>
-                <w:vertAlign w:val="baseline"/>
-                <w:lang w:val="sl-SI"/>
-              </w:rPr>
-              <w:t>5</w:t>
-            </w:r>
-          </w:p>
-        </w:tc>
-        <w:tc>
-          <w:tcPr>
-            <w:tcW w:w="3966" w:type="dxa"/>
-          </w:tcPr>
-          <w:p>
-            <w:pPr>
-              <w:widowControl w:val="0"/>
-              <w:jc w:val="both"/>
-              <w:rPr>
-                <w:vertAlign w:val="baseline"/>
-                <w:lang w:val="sl-SI"/>
-              </w:rPr>
-            </w:pPr>
-          </w:p>
-        </w:tc>
-        <w:tc>
-          <w:tcPr>
-            <w:tcW w:w="3739" w:type="dxa"/>
-          </w:tcPr>
-          <w:p>
-            <w:pPr>
-              <w:widowControl w:val="0"/>
-              <w:jc w:val="both"/>
-              <w:rPr>
-                <w:vertAlign w:val="baseline"/>
-                <w:lang w:val="sl-SI"/>
-              </w:rPr>
-            </w:pPr>
-          </w:p>
-        </w:tc>
-        <w:tc>
-          <w:tcPr>
-            <w:tcW w:w="3720" w:type="dxa"/>
-          </w:tcPr>
-          <w:p>
-            <w:pPr>
-              <w:widowControl w:val="0"/>
-              <w:jc w:val="both"/>
-              <w:rPr>
-                <w:vertAlign w:val="baseline"/>
-                <w:lang w:val="sl-SI"/>
-              </w:rPr>
-            </w:pPr>
-          </w:p>
-        </w:tc>
-      </w:tr>
-      <w:tr>
-        <w:tblPrEx>
-          <w:tblBorders>
-            <w:top w:val="single" w:color="auto" w:sz="4" w:space="0"/>
-            <w:left w:val="single" w:color="auto" w:sz="4" w:space="0"/>
-            <w:bottom w:val="single" w:color="auto" w:sz="4" w:space="0"/>
-            <w:right w:val="single" w:color="auto" w:sz="4" w:space="0"/>
-            <w:insideH w:val="single" w:color="auto" w:sz="4" w:space="0"/>
-            <w:insideV w:val="single" w:color="auto" w:sz="4" w:space="0"/>
-          </w:tblBorders>
-          <w:tblLayout w:type="fixed"/>
-          <w:tblCellMar>
-            <w:top w:w="0" w:type="dxa"/>
-            <w:left w:w="108" w:type="dxa"/>
-            <w:bottom w:w="0" w:type="dxa"/>
-            <w:right w:w="108" w:type="dxa"/>
-          </w:tblCellMar>
-        </w:tblPrEx>
-        <w:tc>
-          <w:tcPr>
-            <w:tcW w:w="819" w:type="dxa"/>
-          </w:tcPr>
-          <w:p>
-            <w:pPr>
-              <w:widowControl w:val="0"/>
-              <w:jc w:val="both"/>
-              <w:rPr>
-                <w:vertAlign w:val="baseline"/>
-                <w:lang w:val="sl-SI"/>
-              </w:rPr>
-            </w:pPr>
-            <w:r>
-              <w:rPr>
-                <w:vertAlign w:val="baseline"/>
-                <w:lang w:val="sl-SI"/>
-              </w:rPr>
-              <w:t>6</w:t>
-            </w:r>
-          </w:p>
-        </w:tc>
-        <w:tc>
-          <w:tcPr>
-            <w:tcW w:w="3966" w:type="dxa"/>
-          </w:tcPr>
-          <w:p>
-            <w:pPr>
-              <w:widowControl w:val="0"/>
-              <w:jc w:val="both"/>
-              <w:rPr>
-                <w:vertAlign w:val="baseline"/>
-                <w:lang w:val="sl-SI"/>
-              </w:rPr>
-            </w:pPr>
-          </w:p>
-        </w:tc>
-        <w:tc>
-          <w:tcPr>
-            <w:tcW w:w="3739" w:type="dxa"/>
-          </w:tcPr>
-          <w:p>
-            <w:pPr>
-              <w:widowControl w:val="0"/>
-              <w:jc w:val="both"/>
-              <w:rPr>
-                <w:vertAlign w:val="baseline"/>
-                <w:lang w:val="sl-SI"/>
-              </w:rPr>
-            </w:pPr>
-          </w:p>
-        </w:tc>
-        <w:tc>
-          <w:tcPr>
-            <w:tcW w:w="3720" w:type="dxa"/>
-          </w:tcPr>
-          <w:p>
-            <w:pPr>
-              <w:widowControl w:val="0"/>
-              <w:jc w:val="both"/>
-              <w:rPr>
-                <w:vertAlign w:val="baseline"/>
-                <w:lang w:val="sl-SI"/>
-              </w:rPr>
-            </w:pPr>
-          </w:p>
-        </w:tc>
-      </w:tr>
-      <w:tr>
-        <w:tblPrEx>
-          <w:tblBorders>
-            <w:top w:val="single" w:color="auto" w:sz="4" w:space="0"/>
-            <w:left w:val="single" w:color="auto" w:sz="4" w:space="0"/>
-            <w:bottom w:val="single" w:color="auto" w:sz="4" w:space="0"/>
-            <w:right w:val="single" w:color="auto" w:sz="4" w:space="0"/>
-            <w:insideH w:val="single" w:color="auto" w:sz="4" w:space="0"/>
-            <w:insideV w:val="single" w:color="auto" w:sz="4" w:space="0"/>
-          </w:tblBorders>
-          <w:tblLayout w:type="fixed"/>
-          <w:tblCellMar>
-            <w:top w:w="0" w:type="dxa"/>
-            <w:left w:w="108" w:type="dxa"/>
-            <w:bottom w:w="0" w:type="dxa"/>
-            <w:right w:w="108" w:type="dxa"/>
-          </w:tblCellMar>
-        </w:tblPrEx>
-        <w:tc>
-          <w:tcPr>
-            <w:tcW w:w="819" w:type="dxa"/>
-          </w:tcPr>
-          <w:p>
-            <w:pPr>
-              <w:widowControl w:val="0"/>
-              <w:jc w:val="both"/>
-              <w:rPr>
-                <w:vertAlign w:val="baseline"/>
-                <w:lang w:val="sl-SI"/>
-              </w:rPr>
-            </w:pPr>
-            <w:r>
-              <w:rPr>
-                <w:vertAlign w:val="baseline"/>
-                <w:lang w:val="sl-SI"/>
-              </w:rPr>
-              <w:t>odmor</w:t>
-            </w:r>
-          </w:p>
-        </w:tc>
-        <w:tc>
-          <w:tcPr>
-            <w:tcW w:w="3966" w:type="dxa"/>
-          </w:tcPr>
-          <w:p>
-            <w:pPr>
-              <w:widowControl w:val="0"/>
-              <w:jc w:val="both"/>
-              <w:rPr>
-                <w:vertAlign w:val="baseline"/>
-                <w:lang w:val="sl-SI"/>
-              </w:rPr>
-            </w:pPr>
-          </w:p>
-        </w:tc>
-        <w:tc>
-          <w:tcPr>
-            <w:tcW w:w="3739" w:type="dxa"/>
-          </w:tcPr>
-          <w:p>
-            <w:pPr>
-              <w:widowControl w:val="0"/>
-              <w:jc w:val="both"/>
-              <w:rPr>
-                <w:vertAlign w:val="baseline"/>
-                <w:lang w:val="sl-SI"/>
-              </w:rPr>
-            </w:pPr>
-          </w:p>
-        </w:tc>
-        <w:tc>
-          <w:tcPr>
-            <w:tcW w:w="3720" w:type="dxa"/>
-          </w:tcPr>
-          <w:p>
-            <w:pPr>
-              <w:widowControl w:val="0"/>
-              <w:jc w:val="both"/>
-              <w:rPr>
-                <w:vertAlign w:val="baseline"/>
-                <w:lang w:val="sl-SI"/>
-              </w:rPr>
-            </w:pPr>
-          </w:p>
-        </w:tc>
-      </w:tr>
-      <w:tr>
-        <w:tblPrEx>
-          <w:tblBorders>
-            <w:top w:val="single" w:color="auto" w:sz="4" w:space="0"/>
-            <w:left w:val="single" w:color="auto" w:sz="4" w:space="0"/>
-            <w:bottom w:val="single" w:color="auto" w:sz="4" w:space="0"/>
-            <w:right w:val="single" w:color="auto" w:sz="4" w:space="0"/>
-            <w:insideH w:val="single" w:color="auto" w:sz="4" w:space="0"/>
-            <w:insideV w:val="single" w:color="auto" w:sz="4" w:space="0"/>
-          </w:tblBorders>
           <w:tblLayout w:type="fixed"/>
           <w:tblCellMar>
             <w:top w:w="0" w:type="dxa"/>
@@ -6194,6 +6152,21 @@
         </w:rPr>
         <w:t>- sočasno potekanje programa - še nimam ideje kakšna naloga</w:t>
       </w:r>
+    </w:p>
+    <w:p>
+      <w:pPr>
+        <w:rPr>
+          <w:lang w:val="sl-SI"/>
+        </w:rPr>
+      </w:pPr>
+      <w:r>
+        <w:rPr>
+          <w:lang w:val="sl-SI"/>
+        </w:rPr>
+        <w:t>- Pisanje funkcije kvadrat</w:t>
+      </w:r>
+      <w:bookmarkStart w:id="0" w:name="_GoBack"/>
+      <w:bookmarkEnd w:id="0"/>
     </w:p>
     <w:sectPr>
       <w:pgSz w:w="16838" w:h="11906" w:orient="landscape"/>

</xml_diff>